<commit_message>
added career kickoff notes
</commit_message>
<xml_diff>
--- a/Career Kickoff Day 1 notes.docx
+++ b/Career Kickoff Day 1 notes.docx
@@ -37,6 +37,37 @@
     <w:p>
       <w:pPr>
         <w:rPr>
+          <w:sz w:val="32"/>
+          <w:szCs w:val="32"/>
+        </w:rPr>
+      </w:pPr>
+      <w:r>
+        <w:rPr>
+          <w:b/>
+          <w:sz w:val="32"/>
+          <w:szCs w:val="32"/>
+        </w:rPr>
+        <w:t>Accept</w:t>
+      </w:r>
+      <w:r>
+        <w:rPr>
+          <w:b/>
+          <w:sz w:val="32"/>
+          <w:szCs w:val="32"/>
+        </w:rPr>
+        <w:t xml:space="preserve">: </w:t>
+      </w:r>
+      <w:r>
+        <w:rPr>
+          <w:sz w:val="32"/>
+          <w:szCs w:val="32"/>
+        </w:rPr>
+        <w:t>any but UIE, HOWL, not dev roles like support engineer</w:t>
+      </w:r>
+    </w:p>
+    <w:p>
+      <w:pPr>
+        <w:rPr>
           <w:b/>
           <w:sz w:val="32"/>
           <w:szCs w:val="32"/>
@@ -163,6 +194,11 @@
       <w:r>
         <w:t>MongoDB</w:t>
       </w:r>
+      <w:r>
+        <w:t xml:space="preserve"> – scalable db</w:t>
+      </w:r>
+      <w:bookmarkStart w:id="0" w:name="_GoBack"/>
+      <w:bookmarkEnd w:id="0"/>
     </w:p>
     <w:p>
       <w:pPr>
@@ -227,7 +263,6 @@
         <w:t>, ask about pair programming</w:t>
       </w:r>
     </w:p>
-    <w:p/>
     <w:p>
       <w:pPr>
         <w:rPr>
@@ -319,7 +354,13 @@
         <w:t>Redis</w:t>
       </w:r>
       <w:r>
-        <w:t xml:space="preserve"> – databse that runs in memory so it is very fast</w:t>
+        <w:t xml:space="preserve"> – datab</w:t>
+      </w:r>
+      <w:r>
+        <w:t>a</w:t>
+      </w:r>
+      <w:r>
+        <w:t>se that runs in memory so it is very fast</w:t>
       </w:r>
     </w:p>
     <w:p>
@@ -476,10 +517,7 @@
         <w:t xml:space="preserve"> </w:t>
       </w:r>
       <w:r>
-        <w:t xml:space="preserve">- </w:t>
-      </w:r>
-      <w:r>
-        <w:t>Microsoft framework for C#</w:t>
+        <w:t>- Microsoft framework for C#</w:t>
       </w:r>
     </w:p>
     <w:p>
@@ -538,16 +576,7 @@
           <w:szCs w:val="32"/>
           <w:u w:val="single"/>
         </w:rPr>
-        <w:t xml:space="preserve">, </w:t>
-      </w:r>
-      <w:r>
-        <w:rPr>
-          <w:b/>
-          <w:sz w:val="32"/>
-          <w:szCs w:val="32"/>
-          <w:u w:val="single"/>
-        </w:rPr>
-        <w:t>small???</w:t>
+        <w:t>, small???</w:t>
       </w:r>
     </w:p>
     <w:p>
@@ -588,39 +617,164 @@
         <w:t>Stack:</w:t>
       </w:r>
       <w:r>
+        <w:t xml:space="preserve"> Ruby on Rails</w:t>
+      </w:r>
+      <w:r>
+        <w:t xml:space="preserve">, Postgres, </w:t>
+      </w:r>
+      <w:r>
+        <w:t>React, Heroku</w:t>
+      </w:r>
+    </w:p>
+    <w:p/>
+    <w:p>
+      <w:pPr>
+        <w:rPr>
+          <w:b/>
+        </w:rPr>
+      </w:pPr>
+      <w:r>
+        <w:rPr>
+          <w:b/>
+        </w:rPr>
+        <w:t xml:space="preserve">Location: </w:t>
+      </w:r>
+      <w:r>
+        <w:rPr>
+          <w:color w:val="FF0000"/>
+        </w:rPr>
+        <w:t>Hanover NH</w:t>
+      </w:r>
+    </w:p>
+    <w:p/>
+    <w:p>
+      <w:r>
+        <w:rPr>
+          <w:b/>
+        </w:rPr>
+        <w:t>Misc</w:t>
+      </w:r>
+      <w:r>
+        <w:rPr>
+          <w:b/>
+        </w:rPr>
+        <w:t>:</w:t>
+      </w:r>
+      <w:r>
+        <w:rPr>
+          <w:b/>
+        </w:rPr>
         <w:t xml:space="preserve"> </w:t>
       </w:r>
       <w:r>
-        <w:t>Ruby on Rails</w:t>
-      </w:r>
-      <w:r>
-        <w:t xml:space="preserve">, Postgres, </w:t>
-      </w:r>
-      <w:r>
-        <w:t>React, Heroku</w:t>
-      </w:r>
-    </w:p>
-    <w:p/>
-    <w:p>
-      <w:pPr>
-        <w:rPr>
-          <w:b/>
-        </w:rPr>
-      </w:pPr>
-      <w:r>
-        <w:rPr>
-          <w:b/>
-        </w:rPr>
-        <w:t xml:space="preserve">Location: </w:t>
-      </w:r>
-      <w:r>
         <w:rPr>
           <w:color w:val="FF0000"/>
         </w:rPr>
-        <w:t>Hanover NH</w:t>
-      </w:r>
-    </w:p>
-    <w:p/>
+        <w:t>Academic Culture</w:t>
+      </w:r>
+    </w:p>
+    <w:p/>
+    <w:p/>
+    <w:p>
+      <w:pPr>
+        <w:rPr>
+          <w:b/>
+          <w:sz w:val="32"/>
+          <w:szCs w:val="32"/>
+          <w:u w:val="single"/>
+        </w:rPr>
+      </w:pPr>
+      <w:r>
+        <w:rPr>
+          <w:b/>
+          <w:sz w:val="32"/>
+          <w:szCs w:val="32"/>
+          <w:u w:val="single"/>
+        </w:rPr>
+        <w:t>NantHealth, 900</w:t>
+      </w:r>
+    </w:p>
+    <w:p>
+      <w:r>
+        <w:t>-</w:t>
+      </w:r>
+      <w:r>
+        <w:t>healthca</w:t>
+      </w:r>
+      <w:r>
+        <w:t>re solutions</w:t>
+      </w:r>
+      <w:r>
+        <w:t>, focused on cancer</w:t>
+      </w:r>
+    </w:p>
+    <w:p/>
+    <w:p>
+      <w:pPr>
+        <w:rPr>
+          <w:color w:val="FF0000"/>
+        </w:rPr>
+      </w:pPr>
+      <w:r>
+        <w:rPr>
+          <w:b/>
+        </w:rPr>
+        <w:t>Jobs</w:t>
+      </w:r>
+      <w:r>
+        <w:rPr>
+          <w:b/>
+        </w:rPr>
+        <w:t>:</w:t>
+      </w:r>
+      <w:r>
+        <w:t xml:space="preserve"> - </w:t>
+      </w:r>
+      <w:r>
+        <w:rPr>
+          <w:color w:val="FF0000"/>
+        </w:rPr>
+        <w:t>Application Support Engineer,</w:t>
+      </w:r>
+    </w:p>
+    <w:p/>
+    <w:p>
+      <w:r>
+        <w:rPr>
+          <w:b/>
+        </w:rPr>
+        <w:t>Stack:</w:t>
+      </w:r>
+      <w:r>
+        <w:t xml:space="preserve"> </w:t>
+      </w:r>
+      <w:r>
+        <w:t>C#, .NET, javascript, SQL, JSON, XML/XSL, HTML</w:t>
+      </w:r>
+    </w:p>
+    <w:p/>
+    <w:p>
+      <w:r>
+        <w:rPr>
+          <w:b/>
+        </w:rPr>
+        <w:t>Location:</w:t>
+      </w:r>
+      <w:r>
+        <w:rPr>
+          <w:b/>
+        </w:rPr>
+        <w:t xml:space="preserve"> </w:t>
+      </w:r>
+      <w:r>
+        <w:t>Boston</w:t>
+      </w:r>
+    </w:p>
+    <w:p>
+      <w:pPr>
+        <w:ind w:firstLine="720"/>
+      </w:pPr>
+    </w:p>
     <w:p>
       <w:r>
         <w:rPr>
@@ -644,69 +798,43 @@
         <w:rPr>
           <w:color w:val="FF0000"/>
         </w:rPr>
-        <w:t>Academic Culture</w:t>
-      </w:r>
-    </w:p>
-    <w:p/>
-    <w:p/>
-    <w:p>
-      <w:pPr>
-        <w:rPr>
-          <w:b/>
-          <w:sz w:val="32"/>
-          <w:szCs w:val="32"/>
-          <w:u w:val="single"/>
-        </w:rPr>
-      </w:pPr>
-      <w:r>
-        <w:rPr>
-          <w:b/>
-          <w:sz w:val="32"/>
-          <w:szCs w:val="32"/>
-          <w:u w:val="single"/>
-        </w:rPr>
-        <w:t>NantHealth</w:t>
-      </w:r>
-      <w:r>
-        <w:rPr>
-          <w:b/>
-          <w:sz w:val="32"/>
-          <w:szCs w:val="32"/>
-          <w:u w:val="single"/>
-        </w:rPr>
-        <w:t xml:space="preserve">, </w:t>
-      </w:r>
-      <w:r>
-        <w:rPr>
-          <w:b/>
-          <w:sz w:val="32"/>
-          <w:szCs w:val="32"/>
-          <w:u w:val="single"/>
-        </w:rPr>
-        <w:t>90</w:t>
-      </w:r>
-      <w:r>
-        <w:rPr>
-          <w:b/>
-          <w:sz w:val="32"/>
-          <w:szCs w:val="32"/>
-          <w:u w:val="single"/>
-        </w:rPr>
-        <w:t>0</w:t>
-      </w:r>
-    </w:p>
-    <w:p>
-      <w:r>
-        <w:t>-</w:t>
-      </w:r>
-      <w:r>
-        <w:t>healthca</w:t>
-      </w:r>
-      <w:r>
-        <w:t>re solutions</w:t>
-      </w:r>
-      <w:r>
-        <w:t>, focused on cancer</w:t>
+        <w:t>Loads of neg glassdoor reviews</w:t>
+      </w:r>
+    </w:p>
+    <w:p/>
+    <w:p/>
+    <w:p>
+      <w:pPr>
+        <w:rPr>
+          <w:b/>
+          <w:sz w:val="32"/>
+          <w:szCs w:val="32"/>
+          <w:u w:val="single"/>
+        </w:rPr>
+      </w:pPr>
+      <w:r>
+        <w:rPr>
+          <w:b/>
+          <w:sz w:val="32"/>
+          <w:szCs w:val="32"/>
+          <w:highlight w:val="lightGray"/>
+          <w:u w:val="single"/>
+        </w:rPr>
+        <w:t>PatientsLikeMe</w:t>
+      </w:r>
+      <w:r>
+        <w:rPr>
+          <w:b/>
+          <w:sz w:val="32"/>
+          <w:szCs w:val="32"/>
+          <w:u w:val="single"/>
+        </w:rPr>
+        <w:t>, ???</w:t>
+      </w:r>
+    </w:p>
+    <w:p>
+      <w:r>
+        <w:t>-network for patients, research platform – ask about</w:t>
       </w:r>
     </w:p>
     <w:p/>
@@ -719,8 +847,70 @@
       <w:r>
         <w:rPr>
           <w:b/>
-        </w:rPr>
-        <w:t>Jobs</w:t>
+          <w:color w:val="000000" w:themeColor="text1"/>
+        </w:rPr>
+        <w:t>Jobs:</w:t>
+      </w:r>
+      <w:r>
+        <w:rPr>
+          <w:color w:val="000000" w:themeColor="text1"/>
+        </w:rPr>
+        <w:t xml:space="preserve"> - jr dev</w:t>
+      </w:r>
+      <w:r>
+        <w:rPr>
+          <w:color w:val="000000" w:themeColor="text1"/>
+        </w:rPr>
+        <w:t xml:space="preserve"> </w:t>
+      </w:r>
+      <w:r>
+        <w:rPr>
+          <w:color w:val="FF0000"/>
+        </w:rPr>
+        <w:t>– no listed positions on site</w:t>
+      </w:r>
+    </w:p>
+    <w:p/>
+    <w:p>
+      <w:r>
+        <w:rPr>
+          <w:b/>
+        </w:rPr>
+        <w:t>Stack:</w:t>
+      </w:r>
+      <w:r>
+        <w:t xml:space="preserve"> React, Rails, Postgres</w:t>
+      </w:r>
+    </w:p>
+    <w:p/>
+    <w:p>
+      <w:r>
+        <w:rPr>
+          <w:b/>
+        </w:rPr>
+        <w:t>Location:</w:t>
+      </w:r>
+      <w:r>
+        <w:rPr>
+          <w:b/>
+        </w:rPr>
+        <w:t xml:space="preserve"> </w:t>
+      </w:r>
+      <w:r>
+        <w:t>Cambridge</w:t>
+      </w:r>
+    </w:p>
+    <w:p>
+      <w:pPr>
+        <w:ind w:firstLine="720"/>
+      </w:pPr>
+    </w:p>
+    <w:p>
+      <w:r>
+        <w:rPr>
+          <w:b/>
+        </w:rPr>
+        <w:t>Misc</w:t>
       </w:r>
       <w:r>
         <w:rPr>
@@ -729,13 +919,221 @@
         <w:t>:</w:t>
       </w:r>
       <w:r>
+        <w:rPr>
+          <w:b/>
+        </w:rPr>
+        <w:t xml:space="preserve"> </w:t>
+      </w:r>
+      <w:r>
+        <w:rPr>
+          <w:color w:val="00B050"/>
+        </w:rPr>
+        <w:t>nice salaries</w:t>
+      </w:r>
+    </w:p>
+    <w:p/>
+    <w:p/>
+    <w:p>
+      <w:pPr>
+        <w:rPr>
+          <w:b/>
+          <w:sz w:val="32"/>
+          <w:szCs w:val="32"/>
+          <w:u w:val="single"/>
+        </w:rPr>
+      </w:pPr>
+      <w:r>
+        <w:rPr>
+          <w:b/>
+          <w:sz w:val="32"/>
+          <w:szCs w:val="32"/>
+          <w:highlight w:val="yellow"/>
+          <w:u w:val="single"/>
+        </w:rPr>
+        <w:t>Publishers Clearing House</w:t>
+      </w:r>
+      <w:r>
+        <w:rPr>
+          <w:b/>
+          <w:sz w:val="32"/>
+          <w:szCs w:val="32"/>
+          <w:u w:val="single"/>
+        </w:rPr>
+        <w:t>, ???</w:t>
+      </w:r>
+    </w:p>
+    <w:p>
+      <w:r>
+        <w:t>-interactive media</w:t>
+      </w:r>
+      <w:r>
+        <w:t>, sweepstakes, blackjack, etc</w:t>
+      </w:r>
+    </w:p>
+    <w:p/>
+    <w:p>
+      <w:pPr>
+        <w:rPr>
+          <w:color w:val="FF0000"/>
+        </w:rPr>
+      </w:pPr>
+      <w:r>
+        <w:rPr>
+          <w:b/>
+          <w:color w:val="000000" w:themeColor="text1"/>
+        </w:rPr>
+        <w:t>Jobs:</w:t>
+      </w:r>
+      <w:r>
+        <w:rPr>
+          <w:color w:val="000000" w:themeColor="text1"/>
+        </w:rPr>
+        <w:t xml:space="preserve"> - jr dev</w:t>
+      </w:r>
+    </w:p>
+    <w:p/>
+    <w:p>
+      <w:r>
+        <w:rPr>
+          <w:b/>
+        </w:rPr>
+        <w:t>Stack:</w:t>
+      </w:r>
+      <w:r>
+        <w:t xml:space="preserve"> </w:t>
+      </w:r>
+      <w:r>
+        <w:t>.Net, Java, PHP, JS frameworks</w:t>
+      </w:r>
+    </w:p>
+    <w:p/>
+    <w:p>
+      <w:pPr>
+        <w:rPr>
+          <w:color w:val="FF0000"/>
+        </w:rPr>
+      </w:pPr>
+      <w:r>
+        <w:rPr>
+          <w:b/>
+        </w:rPr>
+        <w:t>Location:</w:t>
+      </w:r>
+      <w:r>
+        <w:rPr>
+          <w:b/>
+        </w:rPr>
+        <w:t xml:space="preserve"> </w:t>
+      </w:r>
+      <w:r>
+        <w:rPr>
+          <w:color w:val="FF0000"/>
+        </w:rPr>
+        <w:t>Port Washington NY, Portland ME</w:t>
+      </w:r>
+    </w:p>
+    <w:p>
+      <w:pPr>
+        <w:ind w:firstLine="720"/>
+      </w:pPr>
+    </w:p>
+    <w:p>
+      <w:pPr>
+        <w:rPr>
+          <w:color w:val="00B050"/>
+        </w:rPr>
+      </w:pPr>
+      <w:r>
+        <w:rPr>
+          <w:b/>
+        </w:rPr>
+        <w:t>Misc</w:t>
+      </w:r>
+      <w:r>
+        <w:rPr>
+          <w:b/>
+        </w:rPr>
+        <w:t>:</w:t>
+      </w:r>
+      <w:r>
+        <w:rPr>
+          <w:b/>
+        </w:rPr>
+        <w:t xml:space="preserve"> </w:t>
+      </w:r>
+      <w:r>
+        <w:rPr>
+          <w:b/>
+          <w:color w:val="00B050"/>
+        </w:rPr>
+        <w:t>jr NET dev makes BANK! 111-122k</w:t>
+      </w:r>
+    </w:p>
+    <w:p/>
+    <w:p>
+      <w:pPr>
+        <w:rPr>
+          <w:b/>
+          <w:sz w:val="32"/>
+          <w:szCs w:val="32"/>
+          <w:u w:val="single"/>
+        </w:rPr>
+      </w:pPr>
+      <w:r>
+        <w:rPr>
+          <w:b/>
+          <w:sz w:val="32"/>
+          <w:szCs w:val="32"/>
+          <w:u w:val="single"/>
+        </w:rPr>
+        <w:t xml:space="preserve">UIE, </w:t>
+      </w:r>
+      <w:r>
+        <w:rPr>
+          <w:b/>
+          <w:color w:val="FF0000"/>
+          <w:sz w:val="32"/>
+          <w:szCs w:val="32"/>
+          <w:u w:val="single"/>
+        </w:rPr>
+        <w:t>10</w:t>
+      </w:r>
+    </w:p>
+    <w:p>
+      <w:r>
+        <w:t>-UX conferences and online virtual seminars</w:t>
+      </w:r>
+    </w:p>
+    <w:p>
+      <w:r>
+        <w:t>-research, training, and consulting firm for web site and product usability</w:t>
+      </w:r>
+    </w:p>
+    <w:p/>
+    <w:p>
+      <w:pPr>
+        <w:rPr>
+          <w:color w:val="FF0000"/>
+        </w:rPr>
+      </w:pPr>
+      <w:r>
+        <w:rPr>
+          <w:b/>
+          <w:color w:val="000000" w:themeColor="text1"/>
+        </w:rPr>
+        <w:t>Jobs:</w:t>
+      </w:r>
+      <w:r>
+        <w:rPr>
+          <w:color w:val="000000" w:themeColor="text1"/>
+        </w:rPr>
         <w:t xml:space="preserve"> - </w:t>
       </w:r>
       <w:r>
         <w:rPr>
-          <w:color w:val="FF0000"/>
-        </w:rPr>
-        <w:t>Application Support Engineer,</w:t>
+          <w:color w:val="000000" w:themeColor="text1"/>
+        </w:rPr>
+        <w:t>???</w:t>
       </w:r>
     </w:p>
     <w:p/>
@@ -747,442 +1145,7 @@
         <w:t>Stack:</w:t>
       </w:r>
       <w:r>
-        <w:t xml:space="preserve"> </w:t>
-      </w:r>
-      <w:r>
-        <w:t>C#, .NET, javascript, SQL, JSON, XML/XSL, HTML</w:t>
-      </w:r>
-    </w:p>
-    <w:p/>
-    <w:p>
-      <w:r>
-        <w:rPr>
-          <w:b/>
-        </w:rPr>
-        <w:t>Location:</w:t>
-      </w:r>
-      <w:r>
-        <w:rPr>
-          <w:b/>
-        </w:rPr>
-        <w:t xml:space="preserve"> </w:t>
-      </w:r>
-      <w:r>
-        <w:t>Boston</w:t>
-      </w:r>
-    </w:p>
-    <w:p>
-      <w:pPr>
-        <w:ind w:firstLine="720"/>
-      </w:pPr>
-    </w:p>
-    <w:p>
-      <w:r>
-        <w:rPr>
-          <w:b/>
-        </w:rPr>
-        <w:t>Misc</w:t>
-      </w:r>
-      <w:r>
-        <w:rPr>
-          <w:b/>
-        </w:rPr>
-        <w:t>:</w:t>
-      </w:r>
-      <w:r>
-        <w:rPr>
-          <w:b/>
-        </w:rPr>
-        <w:t xml:space="preserve"> </w:t>
-      </w:r>
-      <w:r>
-        <w:rPr>
-          <w:color w:val="FF0000"/>
-        </w:rPr>
-        <w:t>Loads of neg glassdoor reviews</w:t>
-      </w:r>
-    </w:p>
-    <w:p/>
-    <w:p/>
-    <w:p>
-      <w:pPr>
-        <w:rPr>
-          <w:b/>
-          <w:sz w:val="32"/>
-          <w:szCs w:val="32"/>
-          <w:u w:val="single"/>
-        </w:rPr>
-      </w:pPr>
-      <w:r>
-        <w:rPr>
-          <w:b/>
-          <w:sz w:val="32"/>
-          <w:szCs w:val="32"/>
-          <w:highlight w:val="lightGray"/>
-          <w:u w:val="single"/>
-        </w:rPr>
-        <w:t>PatientsLikeMe</w:t>
-      </w:r>
-      <w:r>
-        <w:rPr>
-          <w:b/>
-          <w:sz w:val="32"/>
-          <w:szCs w:val="32"/>
-          <w:u w:val="single"/>
-        </w:rPr>
-        <w:t xml:space="preserve">, </w:t>
-      </w:r>
-      <w:r>
-        <w:rPr>
-          <w:b/>
-          <w:sz w:val="32"/>
-          <w:szCs w:val="32"/>
-          <w:u w:val="single"/>
-        </w:rPr>
-        <w:t>???</w:t>
-      </w:r>
-    </w:p>
-    <w:p>
-      <w:r>
-        <w:t>-</w:t>
-      </w:r>
-      <w:r>
-        <w:t>network for patients, research platform – ask about</w:t>
-      </w:r>
-    </w:p>
-    <w:p/>
-    <w:p>
-      <w:pPr>
-        <w:rPr>
-          <w:color w:val="FF0000"/>
-        </w:rPr>
-      </w:pPr>
-      <w:r>
-        <w:rPr>
-          <w:b/>
-          <w:color w:val="000000" w:themeColor="text1"/>
-        </w:rPr>
-        <w:t>Jobs:</w:t>
-      </w:r>
-      <w:r>
-        <w:rPr>
-          <w:color w:val="000000" w:themeColor="text1"/>
-        </w:rPr>
-        <w:t xml:space="preserve"> - </w:t>
-      </w:r>
-      <w:r>
-        <w:rPr>
-          <w:color w:val="000000" w:themeColor="text1"/>
-        </w:rPr>
-        <w:t>jr dev</w:t>
-      </w:r>
-      <w:r>
-        <w:rPr>
-          <w:color w:val="000000" w:themeColor="text1"/>
-        </w:rPr>
-        <w:t xml:space="preserve"> </w:t>
-      </w:r>
-      <w:r>
-        <w:rPr>
-          <w:color w:val="FF0000"/>
-        </w:rPr>
-        <w:t>– no listed positions on site</w:t>
-      </w:r>
-    </w:p>
-    <w:p/>
-    <w:p>
-      <w:r>
-        <w:rPr>
-          <w:b/>
-        </w:rPr>
-        <w:t>Stack:</w:t>
-      </w:r>
-      <w:r>
-        <w:t xml:space="preserve"> </w:t>
-      </w:r>
-      <w:r>
-        <w:t>React, Rails, Postgres</w:t>
-      </w:r>
-    </w:p>
-    <w:p/>
-    <w:p>
-      <w:r>
-        <w:rPr>
-          <w:b/>
-        </w:rPr>
-        <w:t>Location:</w:t>
-      </w:r>
-      <w:r>
-        <w:rPr>
-          <w:b/>
-        </w:rPr>
-        <w:t xml:space="preserve"> </w:t>
-      </w:r>
-      <w:r>
-        <w:t>Cambridge</w:t>
-      </w:r>
-    </w:p>
-    <w:p>
-      <w:pPr>
-        <w:ind w:firstLine="720"/>
-      </w:pPr>
-    </w:p>
-    <w:p>
-      <w:r>
-        <w:rPr>
-          <w:b/>
-        </w:rPr>
-        <w:t>Misc</w:t>
-      </w:r>
-      <w:r>
-        <w:rPr>
-          <w:b/>
-        </w:rPr>
-        <w:t>:</w:t>
-      </w:r>
-      <w:r>
-        <w:rPr>
-          <w:b/>
-        </w:rPr>
-        <w:t xml:space="preserve"> </w:t>
-      </w:r>
-      <w:r>
-        <w:rPr>
-          <w:color w:val="00B050"/>
-        </w:rPr>
-        <w:t>nice salaries</w:t>
-      </w:r>
-    </w:p>
-    <w:p/>
-    <w:p/>
-    <w:p>
-      <w:pPr>
-        <w:rPr>
-          <w:b/>
-          <w:sz w:val="32"/>
-          <w:szCs w:val="32"/>
-          <w:u w:val="single"/>
-        </w:rPr>
-      </w:pPr>
-      <w:r>
-        <w:rPr>
-          <w:b/>
-          <w:sz w:val="32"/>
-          <w:szCs w:val="32"/>
-          <w:highlight w:val="yellow"/>
-          <w:u w:val="single"/>
-        </w:rPr>
-        <w:t>Publishers Clearing House</w:t>
-      </w:r>
-      <w:r>
-        <w:rPr>
-          <w:b/>
-          <w:sz w:val="32"/>
-          <w:szCs w:val="32"/>
-          <w:u w:val="single"/>
-        </w:rPr>
-        <w:t>, ???</w:t>
-      </w:r>
-    </w:p>
-    <w:p>
-      <w:r>
-        <w:t>-</w:t>
-      </w:r>
-      <w:r>
-        <w:t>interactive media</w:t>
-      </w:r>
-      <w:r>
-        <w:t>, sweepstakes, blackjack, etc</w:t>
-      </w:r>
-    </w:p>
-    <w:p/>
-    <w:p>
-      <w:pPr>
-        <w:rPr>
-          <w:color w:val="FF0000"/>
-        </w:rPr>
-      </w:pPr>
-      <w:r>
-        <w:rPr>
-          <w:b/>
-          <w:color w:val="000000" w:themeColor="text1"/>
-        </w:rPr>
-        <w:t>Jobs:</w:t>
-      </w:r>
-      <w:r>
-        <w:rPr>
-          <w:color w:val="000000" w:themeColor="text1"/>
-        </w:rPr>
-        <w:t xml:space="preserve"> - jr dev</w:t>
-      </w:r>
-    </w:p>
-    <w:p/>
-    <w:p>
-      <w:r>
-        <w:rPr>
-          <w:b/>
-        </w:rPr>
-        <w:t>Stack:</w:t>
-      </w:r>
-      <w:r>
-        <w:t xml:space="preserve"> </w:t>
-      </w:r>
-      <w:r>
-        <w:t>.Net, Java, PHP, JS frameworks</w:t>
-      </w:r>
-    </w:p>
-    <w:p/>
-    <w:p>
-      <w:pPr>
-        <w:rPr>
-          <w:color w:val="FF0000"/>
-        </w:rPr>
-      </w:pPr>
-      <w:r>
-        <w:rPr>
-          <w:b/>
-        </w:rPr>
-        <w:t>Location:</w:t>
-      </w:r>
-      <w:r>
-        <w:rPr>
-          <w:b/>
-        </w:rPr>
-        <w:t xml:space="preserve"> </w:t>
-      </w:r>
-      <w:r>
-        <w:rPr>
-          <w:color w:val="FF0000"/>
-        </w:rPr>
-        <w:t>Port Washington NY, Portland ME</w:t>
-      </w:r>
-    </w:p>
-    <w:p>
-      <w:pPr>
-        <w:ind w:firstLine="720"/>
-      </w:pPr>
-    </w:p>
-    <w:p>
-      <w:pPr>
-        <w:rPr>
-          <w:color w:val="00B050"/>
-        </w:rPr>
-      </w:pPr>
-      <w:r>
-        <w:rPr>
-          <w:b/>
-        </w:rPr>
-        <w:t>Misc</w:t>
-      </w:r>
-      <w:r>
-        <w:rPr>
-          <w:b/>
-        </w:rPr>
-        <w:t>:</w:t>
-      </w:r>
-      <w:r>
-        <w:rPr>
-          <w:b/>
-        </w:rPr>
-        <w:t xml:space="preserve"> </w:t>
-      </w:r>
-      <w:r>
-        <w:rPr>
-          <w:b/>
-          <w:color w:val="00B050"/>
-        </w:rPr>
-        <w:t>jr NET dev makes BANK! 111-122k</w:t>
-      </w:r>
-    </w:p>
-    <w:p/>
-    <w:p>
-      <w:pPr>
-        <w:rPr>
-          <w:b/>
-          <w:sz w:val="32"/>
-          <w:szCs w:val="32"/>
-          <w:u w:val="single"/>
-        </w:rPr>
-      </w:pPr>
-      <w:r>
-        <w:rPr>
-          <w:b/>
-          <w:sz w:val="32"/>
-          <w:szCs w:val="32"/>
-          <w:u w:val="single"/>
-        </w:rPr>
-        <w:t>UIE</w:t>
-      </w:r>
-      <w:r>
-        <w:rPr>
-          <w:b/>
-          <w:sz w:val="32"/>
-          <w:szCs w:val="32"/>
-          <w:u w:val="single"/>
-        </w:rPr>
-        <w:t xml:space="preserve">, </w:t>
-      </w:r>
-      <w:r>
-        <w:rPr>
-          <w:b/>
-          <w:color w:val="FF0000"/>
-          <w:sz w:val="32"/>
-          <w:szCs w:val="32"/>
-          <w:u w:val="single"/>
-        </w:rPr>
-        <w:t>10</w:t>
-      </w:r>
-    </w:p>
-    <w:p>
-      <w:r>
-        <w:t>-UX conferences and online virtual seminars</w:t>
-      </w:r>
-    </w:p>
-    <w:p>
-      <w:r>
-        <w:t>-research, training, and consulting firm for web site and product usability</w:t>
-      </w:r>
-    </w:p>
-    <w:p/>
-    <w:p>
-      <w:pPr>
-        <w:rPr>
-          <w:color w:val="FF0000"/>
-        </w:rPr>
-      </w:pPr>
-      <w:r>
-        <w:rPr>
-          <w:b/>
-          <w:color w:val="000000" w:themeColor="text1"/>
-        </w:rPr>
-        <w:t>Jobs:</w:t>
-      </w:r>
-      <w:r>
-        <w:rPr>
-          <w:color w:val="000000" w:themeColor="text1"/>
-        </w:rPr>
-        <w:t xml:space="preserve"> - </w:t>
-      </w:r>
-      <w:r>
-        <w:rPr>
-          <w:color w:val="000000" w:themeColor="text1"/>
-        </w:rPr>
-        <w:t>???</w:t>
-      </w:r>
-    </w:p>
-    <w:p/>
-    <w:p>
-      <w:r>
-        <w:rPr>
-          <w:b/>
-        </w:rPr>
-        <w:t>Stack:</w:t>
-      </w:r>
-      <w:r>
-        <w:t xml:space="preserve"> </w:t>
-      </w:r>
-      <w:r>
-        <w:t>LAMP, Linux OS, Apache HTTP server, MySQL DB, PHP/Perl/Python</w:t>
+        <w:t xml:space="preserve"> LAMP, Linux OS, Apache HTTP server, MySQL DB, PHP/Perl/Python</w:t>
       </w:r>
     </w:p>
     <w:p>
@@ -1251,8 +1214,6 @@
       <w:pPr>
         <w:ind w:firstLine="720"/>
       </w:pPr>
-      <w:bookmarkStart w:id="0" w:name="_GoBack"/>
-      <w:bookmarkEnd w:id="0"/>
     </w:p>
     <w:p>
       <w:pPr>
@@ -1485,6 +1446,7 @@
     <w:lsdException w:name="HTML Sample" w:semiHidden="1" w:unhideWhenUsed="1"/>
     <w:lsdException w:name="HTML Typewriter" w:semiHidden="1" w:unhideWhenUsed="1"/>
     <w:lsdException w:name="HTML Variable" w:semiHidden="1" w:unhideWhenUsed="1"/>
+    <w:lsdException w:name="Normal Table" w:semiHidden="1" w:unhideWhenUsed="1"/>
     <w:lsdException w:name="annotation subject" w:semiHidden="1" w:unhideWhenUsed="1"/>
     <w:lsdException w:name="No List" w:semiHidden="1" w:unhideWhenUsed="1"/>
     <w:lsdException w:name="Outline List 1" w:semiHidden="1" w:unhideWhenUsed="1"/>
@@ -1531,8 +1493,10 @@
     <w:lsdException w:name="Table Subtle 2" w:semiHidden="1" w:unhideWhenUsed="1"/>
     <w:lsdException w:name="Table Web 1" w:semiHidden="1" w:unhideWhenUsed="1"/>
     <w:lsdException w:name="Table Web 2" w:semiHidden="1" w:unhideWhenUsed="1"/>
+    <w:lsdException w:name="Table Web 3" w:semiHidden="1" w:unhideWhenUsed="1"/>
     <w:lsdException w:name="Balloon Text" w:semiHidden="1" w:unhideWhenUsed="1"/>
     <w:lsdException w:name="Table Grid" w:uiPriority="39"/>
+    <w:lsdException w:name="Table Theme" w:semiHidden="1" w:unhideWhenUsed="1"/>
     <w:lsdException w:name="Note Level 1" w:semiHidden="1" w:unhideWhenUsed="1"/>
     <w:lsdException w:name="Note Level 2" w:semiHidden="1" w:unhideWhenUsed="1"/>
     <w:lsdException w:name="Note Level 3" w:semiHidden="1" w:unhideWhenUsed="1"/>
@@ -1767,6 +1731,7 @@
   <w:style w:type="character" w:default="1" w:styleId="DefaultParagraphFont">
     <w:name w:val="Default Paragraph Font"/>
     <w:uiPriority w:val="1"/>
+    <w:semiHidden/>
     <w:unhideWhenUsed/>
   </w:style>
   <w:style w:type="table" w:default="1" w:styleId="TableNormal">

</xml_diff>

<commit_message>
day 1 final edits
</commit_message>
<xml_diff>
--- a/Career Kickoff Day 1 notes.docx
+++ b/Career Kickoff Day 1 notes.docx
@@ -26,28 +26,46 @@
         </w:rPr>
         <w:t xml:space="preserve">Target: </w:t>
       </w:r>
-      <w:r>
-        <w:rPr>
-          <w:sz w:val="32"/>
-          <w:szCs w:val="32"/>
-        </w:rPr>
-        <w:t>Everquote, PatientsLikeMe</w:t>
-      </w:r>
-    </w:p>
-    <w:p>
-      <w:pPr>
-        <w:rPr>
-          <w:sz w:val="32"/>
-          <w:szCs w:val="32"/>
-        </w:rPr>
-      </w:pPr>
-      <w:r>
-        <w:rPr>
-          <w:b/>
-          <w:sz w:val="32"/>
-          <w:szCs w:val="32"/>
-        </w:rPr>
-        <w:t>Accept</w:t>
+      <w:proofErr w:type="spellStart"/>
+      <w:r>
+        <w:rPr>
+          <w:sz w:val="32"/>
+          <w:szCs w:val="32"/>
+        </w:rPr>
+        <w:t>Everquote</w:t>
+      </w:r>
+      <w:proofErr w:type="spellEnd"/>
+      <w:r>
+        <w:rPr>
+          <w:sz w:val="32"/>
+          <w:szCs w:val="32"/>
+        </w:rPr>
+        <w:t xml:space="preserve">, </w:t>
+      </w:r>
+      <w:proofErr w:type="spellStart"/>
+      <w:r>
+        <w:rPr>
+          <w:sz w:val="32"/>
+          <w:szCs w:val="32"/>
+        </w:rPr>
+        <w:t>PatientsLikeMe</w:t>
+      </w:r>
+      <w:proofErr w:type="spellEnd"/>
+    </w:p>
+    <w:p>
+      <w:pPr>
+        <w:rPr>
+          <w:sz w:val="32"/>
+          <w:szCs w:val="32"/>
+        </w:rPr>
+      </w:pPr>
+      <w:r>
+        <w:rPr>
+          <w:b/>
+          <w:sz w:val="32"/>
+          <w:szCs w:val="32"/>
+        </w:rPr>
+        <w:t>Reject</w:t>
       </w:r>
       <w:r>
         <w:rPr>
@@ -62,148 +80,177 @@
           <w:sz w:val="32"/>
           <w:szCs w:val="32"/>
         </w:rPr>
-        <w:t>any but UIE, HOWL, not dev roles like support engineer</w:t>
-      </w:r>
-    </w:p>
-    <w:p>
-      <w:pPr>
-        <w:rPr>
-          <w:b/>
-          <w:sz w:val="32"/>
-          <w:szCs w:val="32"/>
-          <w:highlight w:val="yellow"/>
-          <w:u w:val="single"/>
-        </w:rPr>
-      </w:pPr>
-    </w:p>
-    <w:p>
-      <w:pPr>
-        <w:rPr>
-          <w:b/>
-          <w:sz w:val="32"/>
-          <w:szCs w:val="32"/>
-          <w:u w:val="single"/>
-        </w:rPr>
-      </w:pPr>
-      <w:r>
-        <w:rPr>
-          <w:b/>
-          <w:sz w:val="32"/>
-          <w:szCs w:val="32"/>
-          <w:highlight w:val="yellow"/>
-          <w:u w:val="single"/>
-        </w:rPr>
-        <w:t>Everquote</w:t>
-      </w:r>
-      <w:r>
-        <w:rPr>
-          <w:b/>
-          <w:sz w:val="32"/>
-          <w:szCs w:val="32"/>
-          <w:u w:val="single"/>
-        </w:rPr>
-        <w:t>, 150</w:t>
-      </w:r>
-    </w:p>
-    <w:p>
-      <w:r>
-        <w:t>-online auto insurance marketplace</w:t>
-      </w:r>
-    </w:p>
-    <w:p/>
-    <w:p>
-      <w:r>
-        <w:rPr>
-          <w:b/>
-        </w:rPr>
-        <w:t>Jobs</w:t>
-      </w:r>
-      <w:r>
-        <w:rPr>
-          <w:b/>
-        </w:rPr>
-        <w:t>:</w:t>
-      </w:r>
-      <w:r>
-        <w:t xml:space="preserve"> - </w:t>
-      </w:r>
-      <w:r>
-        <w:t>jr dev</w:t>
-      </w:r>
-    </w:p>
-    <w:p/>
-    <w:p>
-      <w:r>
-        <w:rPr>
-          <w:b/>
-        </w:rPr>
-        <w:t>Stack:</w:t>
-      </w:r>
-      <w:r>
-        <w:t xml:space="preserve"> </w:t>
-      </w:r>
-      <w:r>
-        <w:t xml:space="preserve">Ruby on Rails, </w:t>
-      </w:r>
-      <w:r>
-        <w:t>JS(jQuery, ES6) CSS(SASS), HTML(HAML)</w:t>
-      </w:r>
-    </w:p>
-    <w:p>
-      <w:pPr>
-        <w:ind w:firstLine="720"/>
-      </w:pPr>
-      <w:r>
-        <w:t>Rspec, Capybara, Jasmine</w:t>
-      </w:r>
-    </w:p>
-    <w:p>
-      <w:pPr>
-        <w:ind w:firstLine="720"/>
-      </w:pPr>
-      <w:r>
-        <w:t>Node, D3</w:t>
-      </w:r>
-    </w:p>
-    <w:p>
-      <w:pPr>
-        <w:ind w:firstLine="720"/>
-      </w:pPr>
-      <w:r>
-        <w:t>New Relic</w:t>
-      </w:r>
-      <w:r>
-        <w:t xml:space="preserve"> – software analytics</w:t>
-      </w:r>
-    </w:p>
-    <w:p>
-      <w:pPr>
-        <w:ind w:firstLine="720"/>
-      </w:pPr>
-      <w:r>
-        <w:t>Capistrano</w:t>
-      </w:r>
-      <w:r>
-        <w:t xml:space="preserve"> – lets you run scripts on multiple servers</w:t>
-      </w:r>
-    </w:p>
-    <w:p>
-      <w:pPr>
-        <w:ind w:firstLine="720"/>
-      </w:pPr>
-      <w:r>
-        <w:t>MongoDB</w:t>
-      </w:r>
-      <w:r>
-        <w:t xml:space="preserve"> – scalable db</w:t>
+        <w:t>UIE, HOWL, ELL</w:t>
+      </w:r>
+      <w:r>
+        <w:rPr>
+          <w:sz w:val="32"/>
+          <w:szCs w:val="32"/>
+        </w:rPr>
+        <w:t>, any not in boston</w:t>
       </w:r>
       <w:bookmarkStart w:id="0" w:name="_GoBack"/>
       <w:bookmarkEnd w:id="0"/>
     </w:p>
     <w:p>
       <w:pPr>
+        <w:rPr>
+          <w:b/>
+          <w:sz w:val="32"/>
+          <w:szCs w:val="32"/>
+          <w:highlight w:val="yellow"/>
+          <w:u w:val="single"/>
+        </w:rPr>
+      </w:pPr>
+    </w:p>
+    <w:p>
+      <w:pPr>
+        <w:rPr>
+          <w:b/>
+          <w:sz w:val="32"/>
+          <w:szCs w:val="32"/>
+          <w:u w:val="single"/>
+        </w:rPr>
+      </w:pPr>
+      <w:proofErr w:type="spellStart"/>
+      <w:r>
+        <w:rPr>
+          <w:b/>
+          <w:sz w:val="32"/>
+          <w:szCs w:val="32"/>
+          <w:highlight w:val="yellow"/>
+          <w:u w:val="single"/>
+        </w:rPr>
+        <w:t>Everquote</w:t>
+      </w:r>
+      <w:proofErr w:type="spellEnd"/>
+      <w:r>
+        <w:rPr>
+          <w:b/>
+          <w:sz w:val="32"/>
+          <w:szCs w:val="32"/>
+          <w:u w:val="single"/>
+        </w:rPr>
+        <w:t>, 150</w:t>
+      </w:r>
+    </w:p>
+    <w:p>
+      <w:r>
+        <w:t>-online auto insurance marketplace</w:t>
+      </w:r>
+    </w:p>
+    <w:p/>
+    <w:p>
+      <w:r>
+        <w:rPr>
+          <w:b/>
+        </w:rPr>
+        <w:t>Jobs</w:t>
+      </w:r>
+      <w:r>
+        <w:rPr>
+          <w:b/>
+        </w:rPr>
+        <w:t>:</w:t>
+      </w:r>
+      <w:r>
+        <w:t xml:space="preserve"> - </w:t>
+      </w:r>
+      <w:proofErr w:type="spellStart"/>
+      <w:r>
+        <w:t>jr</w:t>
+      </w:r>
+      <w:proofErr w:type="spellEnd"/>
+      <w:r>
+        <w:t xml:space="preserve"> dev</w:t>
+      </w:r>
+    </w:p>
+    <w:p/>
+    <w:p>
+      <w:r>
+        <w:rPr>
+          <w:b/>
+        </w:rPr>
+        <w:t>Stack:</w:t>
+      </w:r>
+      <w:r>
+        <w:t xml:space="preserve"> </w:t>
+      </w:r>
+      <w:r>
+        <w:t xml:space="preserve">Ruby on Rails, </w:t>
+      </w:r>
+      <w:proofErr w:type="gramStart"/>
+      <w:r>
+        <w:t>JS(</w:t>
+      </w:r>
+      <w:proofErr w:type="gramEnd"/>
+      <w:r>
+        <w:t>jQuery, ES6) CSS(SASS), HTML(HAML)</w:t>
+      </w:r>
+    </w:p>
+    <w:p>
+      <w:pPr>
         <w:ind w:firstLine="720"/>
       </w:pPr>
+      <w:proofErr w:type="spellStart"/>
+      <w:r>
+        <w:t>Rspec</w:t>
+      </w:r>
+      <w:proofErr w:type="spellEnd"/>
+      <w:r>
+        <w:t>, Capybara, Jasmine</w:t>
+      </w:r>
+    </w:p>
+    <w:p>
+      <w:pPr>
+        <w:ind w:firstLine="720"/>
+      </w:pPr>
+      <w:r>
+        <w:t>Node, D3</w:t>
+      </w:r>
+    </w:p>
+    <w:p>
+      <w:pPr>
+        <w:ind w:firstLine="720"/>
+      </w:pPr>
+      <w:r>
+        <w:t>New Relic</w:t>
+      </w:r>
+      <w:r>
+        <w:t xml:space="preserve"> – software analytics</w:t>
+      </w:r>
+    </w:p>
+    <w:p>
+      <w:pPr>
+        <w:ind w:firstLine="720"/>
+      </w:pPr>
+      <w:r>
+        <w:t>Capistrano</w:t>
+      </w:r>
+      <w:r>
+        <w:t xml:space="preserve"> – lets you run scripts on multiple servers</w:t>
+      </w:r>
+    </w:p>
+    <w:p>
+      <w:pPr>
+        <w:ind w:firstLine="720"/>
+      </w:pPr>
+      <w:r>
+        <w:t>MongoDB</w:t>
+      </w:r>
+      <w:r>
+        <w:t xml:space="preserve"> – scalable </w:t>
+      </w:r>
+      <w:proofErr w:type="spellStart"/>
+      <w:r>
+        <w:t>db</w:t>
+      </w:r>
+      <w:proofErr w:type="spellEnd"/>
+    </w:p>
+    <w:p>
+      <w:pPr>
+        <w:ind w:firstLine="720"/>
+      </w:pPr>
       <w:r>
         <w:t>JIRA</w:t>
       </w:r>
@@ -235,12 +282,14 @@
       </w:pPr>
     </w:p>
     <w:p>
+      <w:proofErr w:type="spellStart"/>
       <w:r>
         <w:rPr>
           <w:b/>
         </w:rPr>
         <w:t>Misc</w:t>
       </w:r>
+      <w:proofErr w:type="spellEnd"/>
       <w:r>
         <w:rPr>
           <w:b/>
@@ -253,14 +302,27 @@
         </w:rPr>
         <w:t xml:space="preserve"> </w:t>
       </w:r>
-      <w:r>
-        <w:t xml:space="preserve">FreeStyle Friday, </w:t>
-      </w:r>
-      <w:r>
-        <w:t>educational lunches?</w:t>
-      </w:r>
-      <w:r>
-        <w:t>, ask about pair programming</w:t>
+      <w:proofErr w:type="spellStart"/>
+      <w:r>
+        <w:t>FreeStyle</w:t>
+      </w:r>
+      <w:proofErr w:type="spellEnd"/>
+      <w:r>
+        <w:t xml:space="preserve"> Friday, </w:t>
+      </w:r>
+      <w:r>
+        <w:t xml:space="preserve">educational </w:t>
+      </w:r>
+      <w:proofErr w:type="gramStart"/>
+      <w:r>
+        <w:t>lunches?</w:t>
+      </w:r>
+      <w:r>
+        <w:t>,</w:t>
+      </w:r>
+      <w:proofErr w:type="gramEnd"/>
+      <w:r>
+        <w:t xml:space="preserve"> ask about pair programming</w:t>
       </w:r>
     </w:p>
     <w:p>
@@ -350,9 +412,11 @@
       <w:pPr>
         <w:ind w:firstLine="720"/>
       </w:pPr>
+      <w:proofErr w:type="spellStart"/>
       <w:r>
         <w:t>Redis</w:t>
       </w:r>
+      <w:proofErr w:type="spellEnd"/>
       <w:r>
         <w:t xml:space="preserve"> – datab</w:t>
       </w:r>
@@ -382,8 +446,13 @@
         <w:t>OpenStack Swift</w:t>
       </w:r>
       <w:r>
-        <w:t xml:space="preserve"> – cloud storage software that lets you store and retrieve data via an api</w:t>
-      </w:r>
+        <w:t xml:space="preserve"> – cloud storage software that lets you store and retrieve data via an </w:t>
+      </w:r>
+      <w:proofErr w:type="spellStart"/>
+      <w:r>
+        <w:t>api</w:t>
+      </w:r>
+      <w:proofErr w:type="spellEnd"/>
     </w:p>
     <w:p/>
     <w:p>
@@ -409,12 +478,14 @@
       </w:pPr>
     </w:p>
     <w:p>
+      <w:proofErr w:type="spellStart"/>
       <w:r>
         <w:rPr>
           <w:b/>
         </w:rPr>
         <w:t>Misc</w:t>
       </w:r>
+      <w:proofErr w:type="spellEnd"/>
       <w:r>
         <w:rPr>
           <w:b/>
@@ -442,6 +513,7 @@
           <w:u w:val="single"/>
         </w:rPr>
       </w:pPr>
+      <w:proofErr w:type="spellStart"/>
       <w:r>
         <w:rPr>
           <w:b/>
@@ -450,7 +522,18 @@
           <w:highlight w:val="yellow"/>
           <w:u w:val="single"/>
         </w:rPr>
-        <w:t>Ellevation Education</w:t>
+        <w:t>Ellevation</w:t>
+      </w:r>
+      <w:proofErr w:type="spellEnd"/>
+      <w:r>
+        <w:rPr>
+          <w:b/>
+          <w:sz w:val="32"/>
+          <w:szCs w:val="32"/>
+          <w:highlight w:val="yellow"/>
+          <w:u w:val="single"/>
+        </w:rPr>
+        <w:t xml:space="preserve"> Education</w:t>
       </w:r>
       <w:r>
         <w:rPr>
@@ -559,6 +642,7 @@
           <w:u w:val="single"/>
         </w:rPr>
       </w:pPr>
+      <w:proofErr w:type="spellStart"/>
       <w:r>
         <w:rPr>
           <w:b/>
@@ -569,6 +653,7 @@
         </w:rPr>
         <w:t>MedU</w:t>
       </w:r>
+      <w:proofErr w:type="spellEnd"/>
       <w:r>
         <w:rPr>
           <w:b/>
@@ -604,8 +689,13 @@
       <w:r>
         <w:t xml:space="preserve"> - </w:t>
       </w:r>
-      <w:r>
-        <w:t>jr dev</w:t>
+      <w:proofErr w:type="spellStart"/>
+      <w:r>
+        <w:t>jr</w:t>
+      </w:r>
+      <w:proofErr w:type="spellEnd"/>
+      <w:r>
+        <w:t xml:space="preserve"> dev</w:t>
       </w:r>
     </w:p>
     <w:p/>
@@ -623,8 +713,13 @@
         <w:t xml:space="preserve">, Postgres, </w:t>
       </w:r>
       <w:r>
-        <w:t>React, Heroku</w:t>
-      </w:r>
+        <w:t xml:space="preserve">React, </w:t>
+      </w:r>
+      <w:proofErr w:type="spellStart"/>
+      <w:r>
+        <w:t>Heroku</w:t>
+      </w:r>
+      <w:proofErr w:type="spellEnd"/>
     </w:p>
     <w:p/>
     <w:p>
@@ -648,12 +743,14 @@
     </w:p>
     <w:p/>
     <w:p>
+      <w:proofErr w:type="spellStart"/>
       <w:r>
         <w:rPr>
           <w:b/>
         </w:rPr>
         <w:t>Misc</w:t>
       </w:r>
+      <w:proofErr w:type="spellEnd"/>
       <w:r>
         <w:rPr>
           <w:b/>
@@ -684,14 +781,25 @@
           <w:u w:val="single"/>
         </w:rPr>
       </w:pPr>
-      <w:r>
-        <w:rPr>
-          <w:b/>
-          <w:sz w:val="32"/>
-          <w:szCs w:val="32"/>
-          <w:u w:val="single"/>
-        </w:rPr>
-        <w:t>NantHealth, 900</w:t>
+      <w:proofErr w:type="spellStart"/>
+      <w:r>
+        <w:rPr>
+          <w:b/>
+          <w:sz w:val="32"/>
+          <w:szCs w:val="32"/>
+          <w:u w:val="single"/>
+        </w:rPr>
+        <w:t>NantHealth</w:t>
+      </w:r>
+      <w:proofErr w:type="spellEnd"/>
+      <w:r>
+        <w:rPr>
+          <w:b/>
+          <w:sz w:val="32"/>
+          <w:szCs w:val="32"/>
+          <w:u w:val="single"/>
+        </w:rPr>
+        <w:t>, 900</w:t>
       </w:r>
     </w:p>
     <w:p>
@@ -749,7 +857,15 @@
         <w:t xml:space="preserve"> </w:t>
       </w:r>
       <w:r>
-        <w:t>C#, .NET, javascript, SQL, JSON, XML/XSL, HTML</w:t>
+        <w:t xml:space="preserve">C#, .NET, </w:t>
+      </w:r>
+      <w:proofErr w:type="spellStart"/>
+      <w:r>
+        <w:t>javascript</w:t>
+      </w:r>
+      <w:proofErr w:type="spellEnd"/>
+      <w:r>
+        <w:t>, SQL, JSON, XML/XSL, HTML</w:t>
       </w:r>
     </w:p>
     <w:p/>
@@ -776,12 +892,14 @@
       </w:pPr>
     </w:p>
     <w:p>
+      <w:proofErr w:type="spellStart"/>
       <w:r>
         <w:rPr>
           <w:b/>
         </w:rPr>
         <w:t>Misc</w:t>
       </w:r>
+      <w:proofErr w:type="spellEnd"/>
       <w:r>
         <w:rPr>
           <w:b/>
@@ -798,20 +916,49 @@
         <w:rPr>
           <w:color w:val="FF0000"/>
         </w:rPr>
-        <w:t>Loads of neg glassdoor reviews</w:t>
-      </w:r>
-    </w:p>
-    <w:p/>
-    <w:p/>
-    <w:p>
-      <w:pPr>
-        <w:rPr>
-          <w:b/>
-          <w:sz w:val="32"/>
-          <w:szCs w:val="32"/>
-          <w:u w:val="single"/>
-        </w:rPr>
-      </w:pPr>
+        <w:t xml:space="preserve">Loads of </w:t>
+      </w:r>
+      <w:proofErr w:type="spellStart"/>
+      <w:r>
+        <w:rPr>
+          <w:color w:val="FF0000"/>
+        </w:rPr>
+        <w:t>neg</w:t>
+      </w:r>
+      <w:proofErr w:type="spellEnd"/>
+      <w:r>
+        <w:rPr>
+          <w:color w:val="FF0000"/>
+        </w:rPr>
+        <w:t xml:space="preserve"> </w:t>
+      </w:r>
+      <w:proofErr w:type="spellStart"/>
+      <w:r>
+        <w:rPr>
+          <w:color w:val="FF0000"/>
+        </w:rPr>
+        <w:t>glassdoor</w:t>
+      </w:r>
+      <w:proofErr w:type="spellEnd"/>
+      <w:r>
+        <w:rPr>
+          <w:color w:val="FF0000"/>
+        </w:rPr>
+        <w:t xml:space="preserve"> reviews</w:t>
+      </w:r>
+    </w:p>
+    <w:p/>
+    <w:p/>
+    <w:p>
+      <w:pPr>
+        <w:rPr>
+          <w:b/>
+          <w:sz w:val="32"/>
+          <w:szCs w:val="32"/>
+          <w:u w:val="single"/>
+        </w:rPr>
+      </w:pPr>
+      <w:proofErr w:type="spellStart"/>
       <w:r>
         <w:rPr>
           <w:b/>
@@ -822,6 +969,8 @@
         </w:rPr>
         <w:t>PatientsLikeMe</w:t>
       </w:r>
+      <w:proofErr w:type="spellEnd"/>
+      <w:proofErr w:type="gramStart"/>
       <w:r>
         <w:rPr>
           <w:b/>
@@ -831,6 +980,7 @@
         </w:rPr>
         <w:t>, ???</w:t>
       </w:r>
+      <w:proofErr w:type="gramEnd"/>
     </w:p>
     <w:p>
       <w:r>
@@ -855,12 +1005,26 @@
         <w:rPr>
           <w:color w:val="000000" w:themeColor="text1"/>
         </w:rPr>
-        <w:t xml:space="preserve"> - jr dev</w:t>
-      </w:r>
+        <w:t xml:space="preserve"> - </w:t>
+      </w:r>
+      <w:proofErr w:type="spellStart"/>
       <w:r>
         <w:rPr>
           <w:color w:val="000000" w:themeColor="text1"/>
         </w:rPr>
+        <w:t>jr</w:t>
+      </w:r>
+      <w:proofErr w:type="spellEnd"/>
+      <w:r>
+        <w:rPr>
+          <w:color w:val="000000" w:themeColor="text1"/>
+        </w:rPr>
+        <w:t xml:space="preserve"> dev</w:t>
+      </w:r>
+      <w:r>
+        <w:rPr>
+          <w:color w:val="000000" w:themeColor="text1"/>
+        </w:rPr>
         <w:t xml:space="preserve"> </w:t>
       </w:r>
       <w:r>
@@ -906,12 +1070,14 @@
       </w:pPr>
     </w:p>
     <w:p>
+      <w:proofErr w:type="spellStart"/>
       <w:r>
         <w:rPr>
           <w:b/>
         </w:rPr>
         <w:t>Misc</w:t>
       </w:r>
+      <w:proofErr w:type="spellEnd"/>
       <w:r>
         <w:rPr>
           <w:b/>
@@ -952,6 +1118,7 @@
         </w:rPr>
         <w:t>Publishers Clearing House</w:t>
       </w:r>
+      <w:proofErr w:type="gramStart"/>
       <w:r>
         <w:rPr>
           <w:b/>
@@ -961,14 +1128,20 @@
         </w:rPr>
         <w:t>, ???</w:t>
       </w:r>
+      <w:proofErr w:type="gramEnd"/>
     </w:p>
     <w:p>
       <w:r>
         <w:t>-interactive media</w:t>
       </w:r>
       <w:r>
-        <w:t>, sweepstakes, blackjack, etc</w:t>
-      </w:r>
+        <w:t xml:space="preserve">, sweepstakes, blackjack, </w:t>
+      </w:r>
+      <w:proofErr w:type="spellStart"/>
+      <w:r>
+        <w:t>etc</w:t>
+      </w:r>
+      <w:proofErr w:type="spellEnd"/>
     </w:p>
     <w:p/>
     <w:p>
@@ -988,7 +1161,21 @@
         <w:rPr>
           <w:color w:val="000000" w:themeColor="text1"/>
         </w:rPr>
-        <w:t xml:space="preserve"> - jr dev</w:t>
+        <w:t xml:space="preserve"> - </w:t>
+      </w:r>
+      <w:proofErr w:type="spellStart"/>
+      <w:r>
+        <w:rPr>
+          <w:color w:val="000000" w:themeColor="text1"/>
+        </w:rPr>
+        <w:t>jr</w:t>
+      </w:r>
+      <w:proofErr w:type="spellEnd"/>
+      <w:r>
+        <w:rPr>
+          <w:color w:val="000000" w:themeColor="text1"/>
+        </w:rPr>
+        <w:t xml:space="preserve"> dev</w:t>
       </w:r>
     </w:p>
     <w:p/>
@@ -1043,12 +1230,14 @@
           <w:color w:val="00B050"/>
         </w:rPr>
       </w:pPr>
+      <w:proofErr w:type="spellStart"/>
       <w:r>
         <w:rPr>
           <w:b/>
         </w:rPr>
         <w:t>Misc</w:t>
       </w:r>
+      <w:proofErr w:type="spellEnd"/>
       <w:r>
         <w:rPr>
           <w:b/>
@@ -1061,12 +1250,21 @@
         </w:rPr>
         <w:t xml:space="preserve"> </w:t>
       </w:r>
+      <w:proofErr w:type="spellStart"/>
       <w:r>
         <w:rPr>
           <w:b/>
           <w:color w:val="00B050"/>
         </w:rPr>
-        <w:t>jr NET dev makes BANK! 111-122k</w:t>
+        <w:t>jr</w:t>
+      </w:r>
+      <w:proofErr w:type="spellEnd"/>
+      <w:r>
+        <w:rPr>
+          <w:b/>
+          <w:color w:val="00B050"/>
+        </w:rPr>
+        <w:t xml:space="preserve"> NET dev makes BANK! 111-122k</w:t>
       </w:r>
     </w:p>
     <w:p/>
@@ -1127,14 +1325,22 @@
         <w:rPr>
           <w:color w:val="000000" w:themeColor="text1"/>
         </w:rPr>
-        <w:t xml:space="preserve"> - </w:t>
-      </w:r>
+        <w:t xml:space="preserve"> </w:t>
+      </w:r>
+      <w:proofErr w:type="gramStart"/>
       <w:r>
         <w:rPr>
           <w:color w:val="000000" w:themeColor="text1"/>
         </w:rPr>
+        <w:t xml:space="preserve">- </w:t>
+      </w:r>
+      <w:r>
+        <w:rPr>
+          <w:color w:val="000000" w:themeColor="text1"/>
+        </w:rPr>
         <w:t>???</w:t>
       </w:r>
+      <w:proofErr w:type="gramEnd"/>
     </w:p>
     <w:p/>
     <w:p>

</xml_diff>